<commit_message>
updated the resume.docx and resume.pdf
</commit_message>
<xml_diff>
--- a/resume.docx
+++ b/resume.docx
@@ -134,7 +134,21 @@
           <w:rFonts w:ascii="微软雅黑" w:eastAsia="微软雅黑" w:hAnsi="微软雅黑" w:hint="eastAsia"/>
           <w:szCs w:val="21"/>
         </w:rPr>
-        <w:t>联系方式：手机：15757116071</w:t>
+        <w:t>联系方式：手机：</w:t>
+      </w:r>
+      <w:r>
+        <w:rPr>
+          <w:rFonts w:ascii="微软雅黑" w:eastAsia="微软雅黑" w:hAnsi="微软雅黑" w:hint="eastAsia"/>
+          <w:szCs w:val="21"/>
+        </w:rPr>
+        <w:t xml:space="preserve"> </w:t>
+      </w:r>
+      <w:r>
+        <w:rPr>
+          <w:rFonts w:ascii="微软雅黑" w:eastAsia="微软雅黑" w:hAnsi="微软雅黑" w:hint="eastAsia"/>
+          <w:szCs w:val="21"/>
+        </w:rPr>
+        <w:t>15757116071</w:t>
       </w:r>
     </w:p>
     <w:p>
@@ -151,6 +165,13 @@
           <w:szCs w:val="21"/>
         </w:rPr>
         <w:t>邮箱：</w:t>
+      </w:r>
+      <w:r>
+        <w:rPr>
+          <w:rFonts w:ascii="微软雅黑" w:eastAsia="微软雅黑" w:hAnsi="微软雅黑" w:hint="eastAsia"/>
+          <w:szCs w:val="21"/>
+        </w:rPr>
+        <w:t xml:space="preserve"> </w:t>
       </w:r>
       <w:hyperlink r:id="rId7" w:history="1">
         <w:r>
@@ -173,10 +194,37 @@
       </w:pPr>
       <w:r>
         <w:rPr>
-          <w:rFonts w:ascii="微软雅黑" w:eastAsia="微软雅黑" w:hAnsi="微软雅黑" w:hint="eastAsia"/>
-          <w:szCs w:val="21"/>
-        </w:rPr>
-        <w:t>QQ：1195688876</w:t>
+          <w:rFonts w:ascii="微软雅黑" w:eastAsia="微软雅黑" w:hAnsi="微软雅黑"/>
+          <w:szCs w:val="21"/>
+        </w:rPr>
+        <w:t>G</w:t>
+      </w:r>
+      <w:r>
+        <w:rPr>
+          <w:rFonts w:ascii="微软雅黑" w:eastAsia="微软雅黑" w:hAnsi="微软雅黑" w:hint="eastAsia"/>
+          <w:szCs w:val="21"/>
+        </w:rPr>
+        <w:t>it</w:t>
+      </w:r>
+      <w:r>
+        <w:rPr>
+          <w:rFonts w:ascii="微软雅黑" w:eastAsia="微软雅黑" w:hAnsi="微软雅黑"/>
+          <w:szCs w:val="21"/>
+        </w:rPr>
+        <w:t>hub:</w:t>
+      </w:r>
+      <w:r>
+        <w:t xml:space="preserve"> </w:t>
+      </w:r>
+      <w:r>
+        <w:t xml:space="preserve"> </w:t>
+      </w:r>
+      <w:r>
+        <w:rPr>
+          <w:rFonts w:ascii="微软雅黑" w:eastAsia="微软雅黑" w:hAnsi="微软雅黑"/>
+          <w:szCs w:val="21"/>
+        </w:rPr>
+        <w:t>https://github.com/zjx1195688876</w:t>
       </w:r>
     </w:p>
     <w:p>
@@ -192,7 +240,23 @@
           <w:rFonts w:ascii="微软雅黑" w:eastAsia="微软雅黑" w:hAnsi="微软雅黑" w:hint="eastAsia"/>
           <w:szCs w:val="21"/>
         </w:rPr>
-        <w:t>个人简历网站：http://www.zhangjinxin.sinaapp.com</w:t>
+        <w:t>个人简历网站：</w:t>
+      </w:r>
+      <w:r>
+        <w:rPr>
+          <w:rFonts w:ascii="微软雅黑" w:eastAsia="微软雅黑" w:hAnsi="微软雅黑" w:hint="eastAsia"/>
+          <w:szCs w:val="21"/>
+        </w:rPr>
+        <w:t xml:space="preserve"> </w:t>
+      </w:r>
+      <w:bookmarkStart w:id="0" w:name="_GoBack"/>
+      <w:bookmarkEnd w:id="0"/>
+      <w:r>
+        <w:rPr>
+          <w:rFonts w:ascii="微软雅黑" w:eastAsia="微软雅黑" w:hAnsi="微软雅黑" w:hint="eastAsia"/>
+          <w:szCs w:val="21"/>
+        </w:rPr>
+        <w:t>http://www.zhangjinxin.sinaapp.com</w:t>
       </w:r>
     </w:p>
     <w:p>
@@ -322,39 +386,7 @@
           <w:rFonts w:ascii="微软雅黑" w:eastAsia="微软雅黑" w:hAnsi="微软雅黑" w:hint="eastAsia"/>
           <w:szCs w:val="21"/>
         </w:rPr>
-        <w:t>略懂的技术：</w:t>
-      </w:r>
-      <w:proofErr w:type="gramStart"/>
-      <w:r>
-        <w:rPr>
-          <w:rFonts w:ascii="微软雅黑" w:eastAsia="微软雅黑" w:hAnsi="微软雅黑" w:hint="eastAsia"/>
-          <w:szCs w:val="21"/>
-        </w:rPr>
-        <w:t>java</w:t>
-      </w:r>
-      <w:proofErr w:type="gramEnd"/>
-      <w:r>
-        <w:rPr>
-          <w:rFonts w:ascii="微软雅黑" w:eastAsia="微软雅黑" w:hAnsi="微软雅黑" w:hint="eastAsia"/>
-          <w:szCs w:val="21"/>
-        </w:rPr>
-        <w:t xml:space="preserve"> </w:t>
-      </w:r>
-      <w:proofErr w:type="spellStart"/>
-      <w:r>
-        <w:rPr>
-          <w:rFonts w:ascii="微软雅黑" w:eastAsia="微软雅黑" w:hAnsi="微软雅黑" w:hint="eastAsia"/>
-          <w:szCs w:val="21"/>
-        </w:rPr>
-        <w:t>ee+jsp+mysql+sql</w:t>
-      </w:r>
-      <w:proofErr w:type="spellEnd"/>
-      <w:r>
-        <w:rPr>
-          <w:rFonts w:ascii="微软雅黑" w:eastAsia="微软雅黑" w:hAnsi="微软雅黑" w:hint="eastAsia"/>
-          <w:szCs w:val="21"/>
-        </w:rPr>
-        <w:t xml:space="preserve"> server</w:t>
+        <w:t>略懂的技术：java ee+jsp+mysql+sql server</w:t>
       </w:r>
     </w:p>
     <w:p>
@@ -413,17 +445,8 @@
           <w:rFonts w:ascii="微软雅黑" w:eastAsia="微软雅黑" w:hAnsi="微软雅黑"/>
           <w:szCs w:val="21"/>
         </w:rPr>
-        <w:t>大</w:t>
-      </w:r>
-      <w:proofErr w:type="gramStart"/>
-      <w:r>
-        <w:rPr>
-          <w:rFonts w:ascii="微软雅黑" w:eastAsia="微软雅黑" w:hAnsi="微软雅黑"/>
-          <w:szCs w:val="21"/>
-        </w:rPr>
-        <w:t>一</w:t>
-      </w:r>
-      <w:proofErr w:type="gramEnd"/>
+        <w:t>大一</w:t>
+      </w:r>
       <w:r>
         <w:rPr>
           <w:rFonts w:ascii="微软雅黑" w:eastAsia="微软雅黑" w:hAnsi="微软雅黑" w:hint="eastAsia"/>
@@ -479,23 +502,7 @@
           <w:rFonts w:ascii="微软雅黑" w:eastAsia="微软雅黑" w:hAnsi="微软雅黑" w:hint="eastAsia"/>
           <w:szCs w:val="21"/>
         </w:rPr>
-        <w:t>基于GPS及基</w:t>
-      </w:r>
-      <w:proofErr w:type="gramStart"/>
-      <w:r>
-        <w:rPr>
-          <w:rFonts w:ascii="微软雅黑" w:eastAsia="微软雅黑" w:hAnsi="微软雅黑" w:hint="eastAsia"/>
-          <w:szCs w:val="21"/>
-        </w:rPr>
-        <w:t>站定位</w:t>
-      </w:r>
-      <w:proofErr w:type="gramEnd"/>
-      <w:r>
-        <w:rPr>
-          <w:rFonts w:ascii="微软雅黑" w:eastAsia="微软雅黑" w:hAnsi="微软雅黑" w:hint="eastAsia"/>
-          <w:szCs w:val="21"/>
-        </w:rPr>
-        <w:t>的即时报警追踪系统（组长）</w:t>
+        <w:t>基于GPS及基站定位的即时报警追踪系统（组长）</w:t>
       </w:r>
       <w:r>
         <w:rPr>
@@ -536,37 +543,12 @@
           <w:szCs w:val="21"/>
         </w:rPr>
       </w:pPr>
-      <w:proofErr w:type="gramStart"/>
-      <w:r>
-        <w:rPr>
-          <w:rFonts w:ascii="微软雅黑" w:eastAsia="微软雅黑" w:hAnsi="微软雅黑" w:hint="eastAsia"/>
-          <w:szCs w:val="21"/>
-        </w:rPr>
-        <w:t>校青马</w:t>
-      </w:r>
-      <w:proofErr w:type="gramEnd"/>
-      <w:r>
-        <w:rPr>
-          <w:rFonts w:ascii="微软雅黑" w:eastAsia="微软雅黑" w:hAnsi="微软雅黑" w:hint="eastAsia"/>
-          <w:szCs w:val="21"/>
-        </w:rPr>
-        <w:t>网站</w:t>
-      </w:r>
-      <w:proofErr w:type="gramStart"/>
-      <w:r>
-        <w:rPr>
-          <w:rFonts w:ascii="微软雅黑" w:eastAsia="微软雅黑" w:hAnsi="微软雅黑" w:hint="eastAsia"/>
-          <w:szCs w:val="21"/>
-        </w:rPr>
-        <w:t>整站开发</w:t>
-      </w:r>
-      <w:proofErr w:type="gramEnd"/>
-      <w:r>
-        <w:rPr>
-          <w:rFonts w:ascii="微软雅黑" w:eastAsia="微软雅黑" w:hAnsi="微软雅黑" w:hint="eastAsia"/>
-          <w:szCs w:val="21"/>
-        </w:rPr>
-        <w:t>（个人）【负责网站的设计、前端及后台（后台采用DEDECMS）】</w:t>
+      <w:r>
+        <w:rPr>
+          <w:rFonts w:ascii="微软雅黑" w:eastAsia="微软雅黑" w:hAnsi="微软雅黑" w:hint="eastAsia"/>
+          <w:szCs w:val="21"/>
+        </w:rPr>
+        <w:t>校青马网站整站开发（个人）【负责网站的设计、前端及后台（后台采用DEDECMS）】</w:t>
       </w:r>
     </w:p>
     <w:p>
@@ -582,70 +564,22 @@
           <w:rFonts w:ascii="微软雅黑" w:eastAsia="微软雅黑" w:hAnsi="微软雅黑" w:hint="eastAsia"/>
           <w:szCs w:val="21"/>
         </w:rPr>
-        <w:t>金丝玉</w:t>
-      </w:r>
-      <w:proofErr w:type="gramStart"/>
-      <w:r>
-        <w:rPr>
-          <w:rFonts w:ascii="微软雅黑" w:eastAsia="微软雅黑" w:hAnsi="微软雅黑" w:hint="eastAsia"/>
-          <w:szCs w:val="21"/>
-        </w:rPr>
-        <w:t>玛</w:t>
-      </w:r>
-      <w:proofErr w:type="gramEnd"/>
-      <w:r>
-        <w:rPr>
-          <w:rFonts w:ascii="微软雅黑" w:eastAsia="微软雅黑" w:hAnsi="微软雅黑" w:hint="eastAsia"/>
-          <w:szCs w:val="21"/>
-        </w:rPr>
-        <w:t>余姚分店网站</w:t>
-      </w:r>
-      <w:proofErr w:type="gramStart"/>
-      <w:r>
-        <w:rPr>
-          <w:rFonts w:ascii="微软雅黑" w:eastAsia="微软雅黑" w:hAnsi="微软雅黑" w:hint="eastAsia"/>
-          <w:szCs w:val="21"/>
-        </w:rPr>
-        <w:t>整站开发</w:t>
-      </w:r>
-      <w:proofErr w:type="gramEnd"/>
-      <w:r>
-        <w:rPr>
-          <w:rFonts w:ascii="微软雅黑" w:eastAsia="微软雅黑" w:hAnsi="微软雅黑" w:hint="eastAsia"/>
-          <w:szCs w:val="21"/>
-        </w:rPr>
-        <w:t>（个人）【负责网站的设计、前端及后台（后台采用DEDECMS）】</w:t>
-      </w:r>
-    </w:p>
-    <w:p>
-      <w:pPr>
-        <w:rPr>
-          <w:rFonts w:ascii="微软雅黑" w:eastAsia="微软雅黑" w:hAnsi="微软雅黑"/>
-          <w:szCs w:val="21"/>
-        </w:rPr>
-      </w:pPr>
-      <w:r>
-        <w:rPr>
-          <w:rFonts w:ascii="微软雅黑" w:eastAsia="微软雅黑" w:hAnsi="微软雅黑" w:hint="eastAsia"/>
-          <w:szCs w:val="21"/>
-        </w:rPr>
-        <w:t>大三：基于</w:t>
-      </w:r>
-      <w:proofErr w:type="spellStart"/>
-      <w:r>
-        <w:rPr>
-          <w:rFonts w:ascii="微软雅黑" w:eastAsia="微软雅黑" w:hAnsi="微软雅黑" w:hint="eastAsia"/>
-          <w:szCs w:val="21"/>
-        </w:rPr>
-        <w:t>kinect</w:t>
-      </w:r>
-      <w:proofErr w:type="spellEnd"/>
-      <w:r>
-        <w:rPr>
-          <w:rFonts w:ascii="微软雅黑" w:eastAsia="微软雅黑" w:hAnsi="微软雅黑" w:hint="eastAsia"/>
-          <w:szCs w:val="21"/>
-        </w:rPr>
-        <w:t>的三维虚拟试衣镜（组长）</w:t>
+        <w:t>金丝玉玛余姚分店网站整站开发（个人）【负责网站的设计、前端及后台（后台采用DEDECMS）】</w:t>
+      </w:r>
+    </w:p>
+    <w:p>
+      <w:pPr>
+        <w:rPr>
+          <w:rFonts w:ascii="微软雅黑" w:eastAsia="微软雅黑" w:hAnsi="微软雅黑"/>
+          <w:szCs w:val="21"/>
+        </w:rPr>
+      </w:pPr>
+      <w:r>
+        <w:rPr>
+          <w:rFonts w:ascii="微软雅黑" w:eastAsia="微软雅黑" w:hAnsi="微软雅黑" w:hint="eastAsia"/>
+          <w:szCs w:val="21"/>
+        </w:rPr>
+        <w:t>大三：基于kinect的三维虚拟试衣镜（组长）</w:t>
       </w:r>
       <w:r>
         <w:rPr>
@@ -795,23 +729,7 @@
           <w:rFonts w:ascii="微软雅黑" w:eastAsia="微软雅黑" w:hAnsi="微软雅黑" w:hint="eastAsia"/>
           <w:szCs w:val="21"/>
         </w:rPr>
-        <w:t>团学会智囊团成员、天文协会理论实践部部长、</w:t>
-      </w:r>
-      <w:proofErr w:type="gramStart"/>
-      <w:r>
-        <w:rPr>
-          <w:rFonts w:ascii="微软雅黑" w:eastAsia="微软雅黑" w:hAnsi="微软雅黑" w:hint="eastAsia"/>
-          <w:szCs w:val="21"/>
-        </w:rPr>
-        <w:t>校青马</w:t>
-      </w:r>
-      <w:proofErr w:type="gramEnd"/>
-      <w:r>
-        <w:rPr>
-          <w:rFonts w:ascii="微软雅黑" w:eastAsia="微软雅黑" w:hAnsi="微软雅黑" w:hint="eastAsia"/>
-          <w:szCs w:val="21"/>
-        </w:rPr>
-        <w:t>广宣部副部</w:t>
+        <w:t>团学会智囊团成员、天文协会理论实践部部长、校青马广宣部副部</w:t>
       </w:r>
     </w:p>
     <w:p>
@@ -833,23 +751,7 @@
           <w:rFonts w:ascii="微软雅黑" w:eastAsia="微软雅黑" w:hAnsi="微软雅黑" w:hint="eastAsia"/>
           <w:szCs w:val="21"/>
         </w:rPr>
-        <w:t>第二届世界</w:t>
-      </w:r>
-      <w:proofErr w:type="gramStart"/>
-      <w:r>
-        <w:rPr>
-          <w:rFonts w:ascii="微软雅黑" w:eastAsia="微软雅黑" w:hAnsi="微软雅黑" w:hint="eastAsia"/>
-          <w:szCs w:val="21"/>
-        </w:rPr>
-        <w:t>浙商大会</w:t>
-      </w:r>
-      <w:proofErr w:type="gramEnd"/>
-      <w:r>
-        <w:rPr>
-          <w:rFonts w:ascii="微软雅黑" w:eastAsia="微软雅黑" w:hAnsi="微软雅黑" w:hint="eastAsia"/>
-          <w:szCs w:val="21"/>
-        </w:rPr>
-        <w:t>志愿者、60</w:t>
+        <w:t>第二届世界浙商大会志愿者、60</w:t>
       </w:r>
       <w:r>
         <w:rPr>
@@ -881,21 +783,12 @@
         </w:rPr>
         <w:t>获奖：</w:t>
       </w:r>
-      <w:proofErr w:type="gramStart"/>
-      <w:r>
-        <w:rPr>
-          <w:rFonts w:ascii="微软雅黑" w:eastAsia="微软雅黑" w:hAnsi="微软雅黑" w:hint="eastAsia"/>
-          <w:szCs w:val="21"/>
-        </w:rPr>
-        <w:t>省推新苗</w:t>
-      </w:r>
-      <w:proofErr w:type="gramEnd"/>
-      <w:r>
-        <w:rPr>
-          <w:rFonts w:ascii="微软雅黑" w:eastAsia="微软雅黑" w:hAnsi="微软雅黑" w:hint="eastAsia"/>
-          <w:szCs w:val="21"/>
-        </w:rPr>
-        <w:t>人才计划</w:t>
+      <w:r>
+        <w:rPr>
+          <w:rFonts w:ascii="微软雅黑" w:eastAsia="微软雅黑" w:hAnsi="微软雅黑" w:hint="eastAsia"/>
+          <w:szCs w:val="21"/>
+        </w:rPr>
+        <w:t>省推新苗人才计划</w:t>
       </w:r>
       <w:r>
         <w:rPr>
@@ -909,23 +802,7 @@
           <w:rFonts w:ascii="微软雅黑" w:eastAsia="微软雅黑" w:hAnsi="微软雅黑" w:hint="eastAsia"/>
           <w:szCs w:val="21"/>
         </w:rPr>
-        <w:t>第九届大学生电子商务</w:t>
-      </w:r>
-      <w:proofErr w:type="gramStart"/>
-      <w:r>
-        <w:rPr>
-          <w:rFonts w:ascii="微软雅黑" w:eastAsia="微软雅黑" w:hAnsi="微软雅黑" w:hint="eastAsia"/>
-          <w:szCs w:val="21"/>
-        </w:rPr>
-        <w:t>竞赛省</w:t>
-      </w:r>
-      <w:proofErr w:type="gramEnd"/>
-      <w:r>
-        <w:rPr>
-          <w:rFonts w:ascii="微软雅黑" w:eastAsia="微软雅黑" w:hAnsi="微软雅黑" w:hint="eastAsia"/>
-          <w:szCs w:val="21"/>
-        </w:rPr>
-        <w:t>三等奖</w:t>
+        <w:t>第九届大学生电子商务竞赛省三等奖</w:t>
       </w:r>
       <w:r>
         <w:rPr>
@@ -939,23 +816,7 @@
           <w:rFonts w:ascii="微软雅黑" w:eastAsia="微软雅黑" w:hAnsi="微软雅黑" w:hint="eastAsia"/>
           <w:szCs w:val="21"/>
         </w:rPr>
-        <w:t>届校</w:t>
-      </w:r>
-      <w:proofErr w:type="gramStart"/>
-      <w:r>
-        <w:rPr>
-          <w:rFonts w:ascii="微软雅黑" w:eastAsia="微软雅黑" w:hAnsi="微软雅黑" w:hint="eastAsia"/>
-          <w:szCs w:val="21"/>
-        </w:rPr>
-        <w:t>运河杯</w:t>
-      </w:r>
-      <w:proofErr w:type="gramEnd"/>
-      <w:r>
-        <w:rPr>
-          <w:rFonts w:ascii="微软雅黑" w:eastAsia="微软雅黑" w:hAnsi="微软雅黑" w:hint="eastAsia"/>
-          <w:szCs w:val="21"/>
-        </w:rPr>
-        <w:t>三等奖</w:t>
+        <w:t>届校运河杯三等奖</w:t>
       </w:r>
       <w:r>
         <w:rPr>
@@ -969,23 +830,7 @@
           <w:rFonts w:ascii="微软雅黑" w:eastAsia="微软雅黑" w:hAnsi="微软雅黑" w:hint="eastAsia"/>
           <w:szCs w:val="21"/>
         </w:rPr>
-        <w:t>第二十五届校</w:t>
-      </w:r>
-      <w:proofErr w:type="gramStart"/>
-      <w:r>
-        <w:rPr>
-          <w:rFonts w:ascii="微软雅黑" w:eastAsia="微软雅黑" w:hAnsi="微软雅黑" w:hint="eastAsia"/>
-          <w:szCs w:val="21"/>
-        </w:rPr>
-        <w:t>运河杯</w:t>
-      </w:r>
-      <w:proofErr w:type="gramEnd"/>
-      <w:r>
-        <w:rPr>
-          <w:rFonts w:ascii="微软雅黑" w:eastAsia="微软雅黑" w:hAnsi="微软雅黑" w:hint="eastAsia"/>
-          <w:szCs w:val="21"/>
-        </w:rPr>
-        <w:t>一</w:t>
+        <w:t>第二十五届校运河杯一</w:t>
       </w:r>
       <w:r>
         <w:rPr>
@@ -1006,23 +851,7 @@
           <w:rFonts w:ascii="微软雅黑" w:eastAsia="微软雅黑" w:hAnsi="微软雅黑" w:hint="eastAsia"/>
           <w:szCs w:val="21"/>
         </w:rPr>
-        <w:t>第二十五届校</w:t>
-      </w:r>
-      <w:proofErr w:type="gramStart"/>
-      <w:r>
-        <w:rPr>
-          <w:rFonts w:ascii="微软雅黑" w:eastAsia="微软雅黑" w:hAnsi="微软雅黑" w:hint="eastAsia"/>
-          <w:szCs w:val="21"/>
-        </w:rPr>
-        <w:t>运河杯</w:t>
-      </w:r>
-      <w:proofErr w:type="gramEnd"/>
-      <w:r>
-        <w:rPr>
-          <w:rFonts w:ascii="微软雅黑" w:eastAsia="微软雅黑" w:hAnsi="微软雅黑" w:hint="eastAsia"/>
-          <w:szCs w:val="21"/>
-        </w:rPr>
-        <w:t>三等奖</w:t>
+        <w:t>第二十五届校运河杯三等奖</w:t>
       </w:r>
       <w:r>
         <w:rPr>
@@ -1161,55 +990,7 @@
           <w:rFonts w:ascii="微软雅黑" w:eastAsia="微软雅黑" w:hAnsi="微软雅黑" w:hint="eastAsia"/>
           <w:szCs w:val="21"/>
         </w:rPr>
-        <w:t>，喜欢在课余时间看书和视频教程（</w:t>
-      </w:r>
-      <w:proofErr w:type="gramStart"/>
-      <w:r>
-        <w:rPr>
-          <w:rFonts w:ascii="微软雅黑" w:eastAsia="微软雅黑" w:hAnsi="微软雅黑" w:hint="eastAsia"/>
-          <w:szCs w:val="21"/>
-        </w:rPr>
-        <w:t>网易云课堂</w:t>
-      </w:r>
-      <w:proofErr w:type="gramEnd"/>
-      <w:r>
-        <w:rPr>
-          <w:rFonts w:ascii="微软雅黑" w:eastAsia="微软雅黑" w:hAnsi="微软雅黑" w:hint="eastAsia"/>
-          <w:szCs w:val="21"/>
-        </w:rPr>
-        <w:t>，</w:t>
-      </w:r>
-      <w:proofErr w:type="gramStart"/>
-      <w:r>
-        <w:rPr>
-          <w:rFonts w:ascii="微软雅黑" w:eastAsia="微软雅黑" w:hAnsi="微软雅黑" w:hint="eastAsia"/>
-          <w:szCs w:val="21"/>
-        </w:rPr>
-        <w:t>慕课网</w:t>
-      </w:r>
-      <w:proofErr w:type="gramEnd"/>
-      <w:r>
-        <w:rPr>
-          <w:rFonts w:ascii="微软雅黑" w:eastAsia="微软雅黑" w:hAnsi="微软雅黑" w:hint="eastAsia"/>
-          <w:szCs w:val="21"/>
-        </w:rPr>
-        <w:t>，</w:t>
-      </w:r>
-      <w:proofErr w:type="gramStart"/>
-      <w:r>
-        <w:rPr>
-          <w:rFonts w:ascii="微软雅黑" w:eastAsia="微软雅黑" w:hAnsi="微软雅黑" w:hint="eastAsia"/>
-          <w:szCs w:val="21"/>
-        </w:rPr>
-        <w:t>极</w:t>
-      </w:r>
-      <w:proofErr w:type="gramEnd"/>
-      <w:r>
-        <w:rPr>
-          <w:rFonts w:ascii="微软雅黑" w:eastAsia="微软雅黑" w:hAnsi="微软雅黑" w:hint="eastAsia"/>
-          <w:szCs w:val="21"/>
-        </w:rPr>
-        <w:t>客学院是我最常去的视频教学网站）</w:t>
+        <w:t>，喜欢在课余时间看书和视频教程（网易云课堂，慕课网，极客学院是我最常去的视频教学网站）</w:t>
       </w:r>
       <w:r>
         <w:rPr>
@@ -1248,16 +1029,7 @@
           <w:rFonts w:ascii="微软雅黑" w:eastAsia="微软雅黑" w:hAnsi="微软雅黑" w:hint="eastAsia"/>
           <w:szCs w:val="21"/>
         </w:rPr>
-        <w:t>在项目开发过</w:t>
-      </w:r>
-      <w:bookmarkStart w:id="0" w:name="_GoBack"/>
-      <w:bookmarkEnd w:id="0"/>
-      <w:r>
-        <w:rPr>
-          <w:rFonts w:ascii="微软雅黑" w:eastAsia="微软雅黑" w:hAnsi="微软雅黑" w:hint="eastAsia"/>
-          <w:szCs w:val="21"/>
-        </w:rPr>
-        <w:t>程中有做过组长，也有做过组员。深知团队的重要性，也在项目开发过程中慢慢学到了如何协调团队内部的工作、事务处理和把握团队项目的</w:t>
+        <w:t>在项目开发过程中有做过组长，也有做过组员。深知团队的重要性，也在项目开发过程中慢慢学到了如何协调团队内部的工作、事务处理和把握团队项目的</w:t>
       </w:r>
       <w:r>
         <w:rPr>
@@ -2336,7 +2108,7 @@
 </file>
 
 <file path=customXml/itemProps1.xml><?xml version="1.0" encoding="utf-8"?>
-<ds:datastoreItem xmlns:ds="http://schemas.openxmlformats.org/officeDocument/2006/customXml" ds:itemID="{7D26965C-29AF-460F-B018-D9963B20710C}">
+<ds:datastoreItem xmlns:ds="http://schemas.openxmlformats.org/officeDocument/2006/customXml" ds:itemID="{9F00F97D-F62F-4610-9DC1-5B3B99F04BAA}">
   <ds:schemaRefs>
     <ds:schemaRef ds:uri="http://schemas.openxmlformats.org/officeDocument/2006/bibliography"/>
   </ds:schemaRefs>

</xml_diff>

<commit_message>
we updated the resume.docx and resume.pdf
</commit_message>
<xml_diff>
--- a/resume.docx
+++ b/resume.docx
@@ -192,6 +192,7 @@
           <w:szCs w:val="21"/>
         </w:rPr>
       </w:pPr>
+      <w:proofErr w:type="spellStart"/>
       <w:r>
         <w:rPr>
           <w:rFonts w:ascii="微软雅黑" w:eastAsia="微软雅黑" w:hAnsi="微软雅黑"/>
@@ -211,7 +212,15 @@
           <w:rFonts w:ascii="微软雅黑" w:eastAsia="微软雅黑" w:hAnsi="微软雅黑"/>
           <w:szCs w:val="21"/>
         </w:rPr>
-        <w:t>hub:</w:t>
+        <w:t>hub</w:t>
+      </w:r>
+      <w:proofErr w:type="spellEnd"/>
+      <w:r>
+        <w:rPr>
+          <w:rFonts w:ascii="微软雅黑" w:eastAsia="微软雅黑" w:hAnsi="微软雅黑"/>
+          <w:szCs w:val="21"/>
+        </w:rPr>
+        <w:t>:</w:t>
       </w:r>
       <w:r>
         <w:t xml:space="preserve"> </w:t>
@@ -219,13 +228,16 @@
       <w:r>
         <w:t xml:space="preserve"> </w:t>
       </w:r>
-      <w:r>
-        <w:rPr>
-          <w:rFonts w:ascii="微软雅黑" w:eastAsia="微软雅黑" w:hAnsi="微软雅黑"/>
-          <w:szCs w:val="21"/>
-        </w:rPr>
-        <w:t>https://github.com/zjx1195688876</w:t>
-      </w:r>
+      <w:hyperlink r:id="rId8" w:history="1">
+        <w:r>
+          <w:rPr>
+            <w:rStyle w:val="a5"/>
+            <w:rFonts w:ascii="微软雅黑" w:eastAsia="微软雅黑" w:hAnsi="微软雅黑"/>
+            <w:szCs w:val="21"/>
+          </w:rPr>
+          <w:t>https://github.com/zjx1195688876</w:t>
+        </w:r>
+      </w:hyperlink>
     </w:p>
     <w:p>
       <w:pPr>
@@ -237,20 +249,57 @@
       </w:pPr>
       <w:r>
         <w:rPr>
-          <w:rFonts w:ascii="微软雅黑" w:eastAsia="微软雅黑" w:hAnsi="微软雅黑" w:hint="eastAsia"/>
-          <w:szCs w:val="21"/>
-        </w:rPr>
-        <w:t>个人简历网站：</w:t>
-      </w:r>
-      <w:r>
-        <w:rPr>
-          <w:rFonts w:ascii="微软雅黑" w:eastAsia="微软雅黑" w:hAnsi="微软雅黑" w:hint="eastAsia"/>
-          <w:szCs w:val="21"/>
-        </w:rPr>
-        <w:t xml:space="preserve"> </w:t>
+          <w:rFonts w:ascii="微软雅黑" w:eastAsia="微软雅黑" w:hAnsi="微软雅黑"/>
+          <w:szCs w:val="21"/>
+        </w:rPr>
+        <w:t>技术</w:t>
       </w:r>
       <w:bookmarkStart w:id="0" w:name="_GoBack"/>
       <w:bookmarkEnd w:id="0"/>
+      <w:r>
+        <w:rPr>
+          <w:rFonts w:ascii="微软雅黑" w:eastAsia="微软雅黑" w:hAnsi="微软雅黑"/>
+          <w:szCs w:val="21"/>
+        </w:rPr>
+        <w:t>博客</w:t>
+      </w:r>
+      <w:r>
+        <w:rPr>
+          <w:rFonts w:ascii="微软雅黑" w:eastAsia="微软雅黑" w:hAnsi="微软雅黑" w:hint="eastAsia"/>
+          <w:szCs w:val="21"/>
+        </w:rPr>
+        <w:t xml:space="preserve">： </w:t>
+      </w:r>
+      <w:r>
+        <w:rPr>
+          <w:rFonts w:ascii="微软雅黑" w:eastAsia="微软雅黑" w:hAnsi="微软雅黑"/>
+          <w:szCs w:val="21"/>
+        </w:rPr>
+        <w:t>http://zhangjinxin.com</w:t>
+      </w:r>
+    </w:p>
+    <w:p>
+      <w:pPr>
+        <w:ind w:firstLineChars="500" w:firstLine="1050"/>
+        <w:rPr>
+          <w:rFonts w:ascii="微软雅黑" w:eastAsia="微软雅黑" w:hAnsi="微软雅黑"/>
+          <w:szCs w:val="21"/>
+        </w:rPr>
+      </w:pPr>
+      <w:r>
+        <w:rPr>
+          <w:rFonts w:ascii="微软雅黑" w:eastAsia="微软雅黑" w:hAnsi="微软雅黑" w:hint="eastAsia"/>
+          <w:szCs w:val="21"/>
+        </w:rPr>
+        <w:t>个人简历网站：</w:t>
+      </w:r>
+      <w:r>
+        <w:rPr>
+          <w:rFonts w:ascii="微软雅黑" w:eastAsia="微软雅黑" w:hAnsi="微软雅黑" w:hint="eastAsia"/>
+          <w:szCs w:val="21"/>
+        </w:rPr>
+        <w:t xml:space="preserve"> </w:t>
+      </w:r>
       <w:r>
         <w:rPr>
           <w:rFonts w:ascii="微软雅黑" w:eastAsia="微软雅黑" w:hAnsi="微软雅黑" w:hint="eastAsia"/>
@@ -293,7 +342,15 @@
                       <w:sz w:val="24"/>
                       <w:szCs w:val="24"/>
                     </w:rPr>
-                    <w:t>求职&amp;技能</w:t>
+                    <w:t>求职&amp;</w:t>
+                  </w:r>
+                  <w:r>
+                    <w:rPr>
+                      <w:rFonts w:ascii="楷体" w:eastAsia="楷体" w:hAnsi="楷体" w:hint="eastAsia"/>
+                      <w:sz w:val="24"/>
+                      <w:szCs w:val="24"/>
+                    </w:rPr>
+                    <w:t>技能</w:t>
                   </w:r>
                 </w:p>
               </w:txbxContent>
@@ -386,7 +443,39 @@
           <w:rFonts w:ascii="微软雅黑" w:eastAsia="微软雅黑" w:hAnsi="微软雅黑" w:hint="eastAsia"/>
           <w:szCs w:val="21"/>
         </w:rPr>
-        <w:t>略懂的技术：java ee+jsp+mysql+sql server</w:t>
+        <w:t>略懂的技术：</w:t>
+      </w:r>
+      <w:proofErr w:type="gramStart"/>
+      <w:r>
+        <w:rPr>
+          <w:rFonts w:ascii="微软雅黑" w:eastAsia="微软雅黑" w:hAnsi="微软雅黑" w:hint="eastAsia"/>
+          <w:szCs w:val="21"/>
+        </w:rPr>
+        <w:t>java</w:t>
+      </w:r>
+      <w:proofErr w:type="gramEnd"/>
+      <w:r>
+        <w:rPr>
+          <w:rFonts w:ascii="微软雅黑" w:eastAsia="微软雅黑" w:hAnsi="微软雅黑" w:hint="eastAsia"/>
+          <w:szCs w:val="21"/>
+        </w:rPr>
+        <w:t xml:space="preserve"> </w:t>
+      </w:r>
+      <w:proofErr w:type="spellStart"/>
+      <w:r>
+        <w:rPr>
+          <w:rFonts w:ascii="微软雅黑" w:eastAsia="微软雅黑" w:hAnsi="微软雅黑" w:hint="eastAsia"/>
+          <w:szCs w:val="21"/>
+        </w:rPr>
+        <w:t>ee+jsp+mysql+sql</w:t>
+      </w:r>
+      <w:proofErr w:type="spellEnd"/>
+      <w:r>
+        <w:rPr>
+          <w:rFonts w:ascii="微软雅黑" w:eastAsia="微软雅黑" w:hAnsi="微软雅黑" w:hint="eastAsia"/>
+          <w:szCs w:val="21"/>
+        </w:rPr>
+        <w:t xml:space="preserve"> server</w:t>
       </w:r>
     </w:p>
     <w:p>
@@ -445,8 +534,17 @@
           <w:rFonts w:ascii="微软雅黑" w:eastAsia="微软雅黑" w:hAnsi="微软雅黑"/>
           <w:szCs w:val="21"/>
         </w:rPr>
-        <w:t>大一</w:t>
-      </w:r>
+        <w:t>大</w:t>
+      </w:r>
+      <w:proofErr w:type="gramStart"/>
+      <w:r>
+        <w:rPr>
+          <w:rFonts w:ascii="微软雅黑" w:eastAsia="微软雅黑" w:hAnsi="微软雅黑"/>
+          <w:szCs w:val="21"/>
+        </w:rPr>
+        <w:t>一</w:t>
+      </w:r>
+      <w:proofErr w:type="gramEnd"/>
       <w:r>
         <w:rPr>
           <w:rFonts w:ascii="微软雅黑" w:eastAsia="微软雅黑" w:hAnsi="微软雅黑" w:hint="eastAsia"/>
@@ -502,7 +600,23 @@
           <w:rFonts w:ascii="微软雅黑" w:eastAsia="微软雅黑" w:hAnsi="微软雅黑" w:hint="eastAsia"/>
           <w:szCs w:val="21"/>
         </w:rPr>
-        <w:t>基于GPS及基站定位的即时报警追踪系统（组长）</w:t>
+        <w:t>基于GPS及基</w:t>
+      </w:r>
+      <w:proofErr w:type="gramStart"/>
+      <w:r>
+        <w:rPr>
+          <w:rFonts w:ascii="微软雅黑" w:eastAsia="微软雅黑" w:hAnsi="微软雅黑" w:hint="eastAsia"/>
+          <w:szCs w:val="21"/>
+        </w:rPr>
+        <w:t>站定位</w:t>
+      </w:r>
+      <w:proofErr w:type="gramEnd"/>
+      <w:r>
+        <w:rPr>
+          <w:rFonts w:ascii="微软雅黑" w:eastAsia="微软雅黑" w:hAnsi="微软雅黑" w:hint="eastAsia"/>
+          <w:szCs w:val="21"/>
+        </w:rPr>
+        <w:t>的即时报警追踪系统（组长）</w:t>
       </w:r>
       <w:r>
         <w:rPr>
@@ -543,12 +657,44 @@
           <w:szCs w:val="21"/>
         </w:rPr>
       </w:pPr>
-      <w:r>
-        <w:rPr>
-          <w:rFonts w:ascii="微软雅黑" w:eastAsia="微软雅黑" w:hAnsi="微软雅黑" w:hint="eastAsia"/>
-          <w:szCs w:val="21"/>
-        </w:rPr>
-        <w:t>校青马网站整站开发（个人）【负责网站的设计、前端及后台（后台采用DEDECMS）】</w:t>
+      <w:proofErr w:type="gramStart"/>
+      <w:r>
+        <w:rPr>
+          <w:rFonts w:ascii="微软雅黑" w:eastAsia="微软雅黑" w:hAnsi="微软雅黑" w:hint="eastAsia"/>
+          <w:szCs w:val="21"/>
+        </w:rPr>
+        <w:t>校青马</w:t>
+      </w:r>
+      <w:proofErr w:type="gramEnd"/>
+      <w:r>
+        <w:rPr>
+          <w:rFonts w:ascii="微软雅黑" w:eastAsia="微软雅黑" w:hAnsi="微软雅黑" w:hint="eastAsia"/>
+          <w:szCs w:val="21"/>
+        </w:rPr>
+        <w:t>网站</w:t>
+      </w:r>
+      <w:proofErr w:type="gramStart"/>
+      <w:r>
+        <w:rPr>
+          <w:rFonts w:ascii="微软雅黑" w:eastAsia="微软雅黑" w:hAnsi="微软雅黑" w:hint="eastAsia"/>
+          <w:szCs w:val="21"/>
+        </w:rPr>
+        <w:t>整站开发</w:t>
+      </w:r>
+      <w:proofErr w:type="gramEnd"/>
+      <w:r>
+        <w:rPr>
+          <w:rFonts w:ascii="微软雅黑" w:eastAsia="微软雅黑" w:hAnsi="微软雅黑" w:hint="eastAsia"/>
+          <w:szCs w:val="21"/>
+        </w:rPr>
+        <w:t>（个人）【负责网站的设计、前端及后台（</w:t>
+      </w:r>
+      <w:r>
+        <w:rPr>
+          <w:rFonts w:ascii="微软雅黑" w:eastAsia="微软雅黑" w:hAnsi="微软雅黑" w:hint="eastAsia"/>
+          <w:szCs w:val="21"/>
+        </w:rPr>
+        <w:t>采用DEDECMS）】</w:t>
       </w:r>
     </w:p>
     <w:p>
@@ -564,22 +710,70 @@
           <w:rFonts w:ascii="微软雅黑" w:eastAsia="微软雅黑" w:hAnsi="微软雅黑" w:hint="eastAsia"/>
           <w:szCs w:val="21"/>
         </w:rPr>
-        <w:t>金丝玉玛余姚分店网站整站开发（个人）【负责网站的设计、前端及后台（后台采用DEDECMS）】</w:t>
-      </w:r>
-    </w:p>
-    <w:p>
-      <w:pPr>
-        <w:rPr>
-          <w:rFonts w:ascii="微软雅黑" w:eastAsia="微软雅黑" w:hAnsi="微软雅黑"/>
-          <w:szCs w:val="21"/>
-        </w:rPr>
-      </w:pPr>
-      <w:r>
-        <w:rPr>
-          <w:rFonts w:ascii="微软雅黑" w:eastAsia="微软雅黑" w:hAnsi="微软雅黑" w:hint="eastAsia"/>
-          <w:szCs w:val="21"/>
-        </w:rPr>
-        <w:t>大三：基于kinect的三维虚拟试衣镜（组长）</w:t>
+        <w:t>金丝玉</w:t>
+      </w:r>
+      <w:proofErr w:type="gramStart"/>
+      <w:r>
+        <w:rPr>
+          <w:rFonts w:ascii="微软雅黑" w:eastAsia="微软雅黑" w:hAnsi="微软雅黑" w:hint="eastAsia"/>
+          <w:szCs w:val="21"/>
+        </w:rPr>
+        <w:t>玛</w:t>
+      </w:r>
+      <w:proofErr w:type="gramEnd"/>
+      <w:r>
+        <w:rPr>
+          <w:rFonts w:ascii="微软雅黑" w:eastAsia="微软雅黑" w:hAnsi="微软雅黑" w:hint="eastAsia"/>
+          <w:szCs w:val="21"/>
+        </w:rPr>
+        <w:t>余姚分店网站</w:t>
+      </w:r>
+      <w:proofErr w:type="gramStart"/>
+      <w:r>
+        <w:rPr>
+          <w:rFonts w:ascii="微软雅黑" w:eastAsia="微软雅黑" w:hAnsi="微软雅黑" w:hint="eastAsia"/>
+          <w:szCs w:val="21"/>
+        </w:rPr>
+        <w:t>整站开发</w:t>
+      </w:r>
+      <w:proofErr w:type="gramEnd"/>
+      <w:r>
+        <w:rPr>
+          <w:rFonts w:ascii="微软雅黑" w:eastAsia="微软雅黑" w:hAnsi="微软雅黑" w:hint="eastAsia"/>
+          <w:szCs w:val="21"/>
+        </w:rPr>
+        <w:t>（个人）【负责网站的设计、前端及后台】</w:t>
+      </w:r>
+    </w:p>
+    <w:p>
+      <w:pPr>
+        <w:rPr>
+          <w:rFonts w:ascii="微软雅黑" w:eastAsia="微软雅黑" w:hAnsi="微软雅黑"/>
+          <w:szCs w:val="21"/>
+        </w:rPr>
+      </w:pPr>
+      <w:r>
+        <w:rPr>
+          <w:rFonts w:ascii="微软雅黑" w:eastAsia="微软雅黑" w:hAnsi="微软雅黑" w:hint="eastAsia"/>
+          <w:szCs w:val="21"/>
+        </w:rPr>
+        <w:t>大三：基于</w:t>
+      </w:r>
+      <w:proofErr w:type="spellStart"/>
+      <w:r>
+        <w:rPr>
+          <w:rFonts w:ascii="微软雅黑" w:eastAsia="微软雅黑" w:hAnsi="微软雅黑" w:hint="eastAsia"/>
+          <w:szCs w:val="21"/>
+        </w:rPr>
+        <w:t>kinect</w:t>
+      </w:r>
+      <w:proofErr w:type="spellEnd"/>
+      <w:r>
+        <w:rPr>
+          <w:rFonts w:ascii="微软雅黑" w:eastAsia="微软雅黑" w:hAnsi="微软雅黑" w:hint="eastAsia"/>
+          <w:szCs w:val="21"/>
+        </w:rPr>
+        <w:t>的三维虚拟试衣镜（组长）</w:t>
       </w:r>
       <w:r>
         <w:rPr>
@@ -701,7 +895,15 @@
                       <w:sz w:val="24"/>
                       <w:szCs w:val="24"/>
                     </w:rPr>
-                    <w:t>任职&amp;获奖</w:t>
+                    <w:t>任职&amp;</w:t>
+                  </w:r>
+                  <w:r>
+                    <w:rPr>
+                      <w:rFonts w:ascii="楷体" w:eastAsia="楷体" w:hAnsi="楷体" w:hint="eastAsia"/>
+                      <w:sz w:val="24"/>
+                      <w:szCs w:val="24"/>
+                    </w:rPr>
+                    <w:t>获奖</w:t>
                   </w:r>
                 </w:p>
               </w:txbxContent>
@@ -729,7 +931,23 @@
           <w:rFonts w:ascii="微软雅黑" w:eastAsia="微软雅黑" w:hAnsi="微软雅黑" w:hint="eastAsia"/>
           <w:szCs w:val="21"/>
         </w:rPr>
-        <w:t>团学会智囊团成员、天文协会理论实践部部长、校青马广宣部副部</w:t>
+        <w:t>团学会智囊团成员、天文协会理论实践部部长、</w:t>
+      </w:r>
+      <w:proofErr w:type="gramStart"/>
+      <w:r>
+        <w:rPr>
+          <w:rFonts w:ascii="微软雅黑" w:eastAsia="微软雅黑" w:hAnsi="微软雅黑" w:hint="eastAsia"/>
+          <w:szCs w:val="21"/>
+        </w:rPr>
+        <w:t>校青马</w:t>
+      </w:r>
+      <w:proofErr w:type="gramEnd"/>
+      <w:r>
+        <w:rPr>
+          <w:rFonts w:ascii="微软雅黑" w:eastAsia="微软雅黑" w:hAnsi="微软雅黑" w:hint="eastAsia"/>
+          <w:szCs w:val="21"/>
+        </w:rPr>
+        <w:t>广宣部副部</w:t>
       </w:r>
     </w:p>
     <w:p>
@@ -751,7 +969,23 @@
           <w:rFonts w:ascii="微软雅黑" w:eastAsia="微软雅黑" w:hAnsi="微软雅黑" w:hint="eastAsia"/>
           <w:szCs w:val="21"/>
         </w:rPr>
-        <w:t>第二届世界浙商大会志愿者、60</w:t>
+        <w:t>第二届世界</w:t>
+      </w:r>
+      <w:proofErr w:type="gramStart"/>
+      <w:r>
+        <w:rPr>
+          <w:rFonts w:ascii="微软雅黑" w:eastAsia="微软雅黑" w:hAnsi="微软雅黑" w:hint="eastAsia"/>
+          <w:szCs w:val="21"/>
+        </w:rPr>
+        <w:t>浙商大会</w:t>
+      </w:r>
+      <w:proofErr w:type="gramEnd"/>
+      <w:r>
+        <w:rPr>
+          <w:rFonts w:ascii="微软雅黑" w:eastAsia="微软雅黑" w:hAnsi="微软雅黑" w:hint="eastAsia"/>
+          <w:szCs w:val="21"/>
+        </w:rPr>
+        <w:t>志愿者、60</w:t>
       </w:r>
       <w:r>
         <w:rPr>
@@ -783,12 +1017,21 @@
         </w:rPr>
         <w:t>获奖：</w:t>
       </w:r>
-      <w:r>
-        <w:rPr>
-          <w:rFonts w:ascii="微软雅黑" w:eastAsia="微软雅黑" w:hAnsi="微软雅黑" w:hint="eastAsia"/>
-          <w:szCs w:val="21"/>
-        </w:rPr>
-        <w:t>省推新苗人才计划</w:t>
+      <w:proofErr w:type="gramStart"/>
+      <w:r>
+        <w:rPr>
+          <w:rFonts w:ascii="微软雅黑" w:eastAsia="微软雅黑" w:hAnsi="微软雅黑" w:hint="eastAsia"/>
+          <w:szCs w:val="21"/>
+        </w:rPr>
+        <w:t>省推新苗</w:t>
+      </w:r>
+      <w:proofErr w:type="gramEnd"/>
+      <w:r>
+        <w:rPr>
+          <w:rFonts w:ascii="微软雅黑" w:eastAsia="微软雅黑" w:hAnsi="微软雅黑" w:hint="eastAsia"/>
+          <w:szCs w:val="21"/>
+        </w:rPr>
+        <w:t>人才计划</w:t>
       </w:r>
       <w:r>
         <w:rPr>
@@ -802,7 +1045,23 @@
           <w:rFonts w:ascii="微软雅黑" w:eastAsia="微软雅黑" w:hAnsi="微软雅黑" w:hint="eastAsia"/>
           <w:szCs w:val="21"/>
         </w:rPr>
-        <w:t>第九届大学生电子商务竞赛省三等奖</w:t>
+        <w:t>第九届大学生电子商务</w:t>
+      </w:r>
+      <w:proofErr w:type="gramStart"/>
+      <w:r>
+        <w:rPr>
+          <w:rFonts w:ascii="微软雅黑" w:eastAsia="微软雅黑" w:hAnsi="微软雅黑" w:hint="eastAsia"/>
+          <w:szCs w:val="21"/>
+        </w:rPr>
+        <w:t>竞赛省</w:t>
+      </w:r>
+      <w:proofErr w:type="gramEnd"/>
+      <w:r>
+        <w:rPr>
+          <w:rFonts w:ascii="微软雅黑" w:eastAsia="微软雅黑" w:hAnsi="微软雅黑" w:hint="eastAsia"/>
+          <w:szCs w:val="21"/>
+        </w:rPr>
+        <w:t>三等奖</w:t>
       </w:r>
       <w:r>
         <w:rPr>
@@ -816,7 +1075,23 @@
           <w:rFonts w:ascii="微软雅黑" w:eastAsia="微软雅黑" w:hAnsi="微软雅黑" w:hint="eastAsia"/>
           <w:szCs w:val="21"/>
         </w:rPr>
-        <w:t>届校运河杯三等奖</w:t>
+        <w:t>届校</w:t>
+      </w:r>
+      <w:proofErr w:type="gramStart"/>
+      <w:r>
+        <w:rPr>
+          <w:rFonts w:ascii="微软雅黑" w:eastAsia="微软雅黑" w:hAnsi="微软雅黑" w:hint="eastAsia"/>
+          <w:szCs w:val="21"/>
+        </w:rPr>
+        <w:t>运河杯</w:t>
+      </w:r>
+      <w:proofErr w:type="gramEnd"/>
+      <w:r>
+        <w:rPr>
+          <w:rFonts w:ascii="微软雅黑" w:eastAsia="微软雅黑" w:hAnsi="微软雅黑" w:hint="eastAsia"/>
+          <w:szCs w:val="21"/>
+        </w:rPr>
+        <w:t>三等奖</w:t>
       </w:r>
       <w:r>
         <w:rPr>
@@ -830,7 +1105,23 @@
           <w:rFonts w:ascii="微软雅黑" w:eastAsia="微软雅黑" w:hAnsi="微软雅黑" w:hint="eastAsia"/>
           <w:szCs w:val="21"/>
         </w:rPr>
-        <w:t>第二十五届校运河杯一</w:t>
+        <w:t>第二十五届校</w:t>
+      </w:r>
+      <w:proofErr w:type="gramStart"/>
+      <w:r>
+        <w:rPr>
+          <w:rFonts w:ascii="微软雅黑" w:eastAsia="微软雅黑" w:hAnsi="微软雅黑" w:hint="eastAsia"/>
+          <w:szCs w:val="21"/>
+        </w:rPr>
+        <w:t>运河杯</w:t>
+      </w:r>
+      <w:proofErr w:type="gramEnd"/>
+      <w:r>
+        <w:rPr>
+          <w:rFonts w:ascii="微软雅黑" w:eastAsia="微软雅黑" w:hAnsi="微软雅黑" w:hint="eastAsia"/>
+          <w:szCs w:val="21"/>
+        </w:rPr>
+        <w:t>一</w:t>
       </w:r>
       <w:r>
         <w:rPr>
@@ -851,7 +1142,23 @@
           <w:rFonts w:ascii="微软雅黑" w:eastAsia="微软雅黑" w:hAnsi="微软雅黑" w:hint="eastAsia"/>
           <w:szCs w:val="21"/>
         </w:rPr>
-        <w:t>第二十五届校运河杯三等奖</w:t>
+        <w:t>第二十五届校</w:t>
+      </w:r>
+      <w:proofErr w:type="gramStart"/>
+      <w:r>
+        <w:rPr>
+          <w:rFonts w:ascii="微软雅黑" w:eastAsia="微软雅黑" w:hAnsi="微软雅黑" w:hint="eastAsia"/>
+          <w:szCs w:val="21"/>
+        </w:rPr>
+        <w:t>运河杯</w:t>
+      </w:r>
+      <w:proofErr w:type="gramEnd"/>
+      <w:r>
+        <w:rPr>
+          <w:rFonts w:ascii="微软雅黑" w:eastAsia="微软雅黑" w:hAnsi="微软雅黑" w:hint="eastAsia"/>
+          <w:szCs w:val="21"/>
+        </w:rPr>
+        <w:t>三等奖</w:t>
       </w:r>
       <w:r>
         <w:rPr>
@@ -990,7 +1297,55 @@
           <w:rFonts w:ascii="微软雅黑" w:eastAsia="微软雅黑" w:hAnsi="微软雅黑" w:hint="eastAsia"/>
           <w:szCs w:val="21"/>
         </w:rPr>
-        <w:t>，喜欢在课余时间看书和视频教程（网易云课堂，慕课网，极客学院是我最常去的视频教学网站）</w:t>
+        <w:t>，喜欢在课余时间看书和视频教程（</w:t>
+      </w:r>
+      <w:proofErr w:type="gramStart"/>
+      <w:r>
+        <w:rPr>
+          <w:rFonts w:ascii="微软雅黑" w:eastAsia="微软雅黑" w:hAnsi="微软雅黑" w:hint="eastAsia"/>
+          <w:szCs w:val="21"/>
+        </w:rPr>
+        <w:t>网易云课堂</w:t>
+      </w:r>
+      <w:proofErr w:type="gramEnd"/>
+      <w:r>
+        <w:rPr>
+          <w:rFonts w:ascii="微软雅黑" w:eastAsia="微软雅黑" w:hAnsi="微软雅黑" w:hint="eastAsia"/>
+          <w:szCs w:val="21"/>
+        </w:rPr>
+        <w:t>，</w:t>
+      </w:r>
+      <w:proofErr w:type="gramStart"/>
+      <w:r>
+        <w:rPr>
+          <w:rFonts w:ascii="微软雅黑" w:eastAsia="微软雅黑" w:hAnsi="微软雅黑" w:hint="eastAsia"/>
+          <w:szCs w:val="21"/>
+        </w:rPr>
+        <w:t>慕课网</w:t>
+      </w:r>
+      <w:proofErr w:type="gramEnd"/>
+      <w:r>
+        <w:rPr>
+          <w:rFonts w:ascii="微软雅黑" w:eastAsia="微软雅黑" w:hAnsi="微软雅黑" w:hint="eastAsia"/>
+          <w:szCs w:val="21"/>
+        </w:rPr>
+        <w:t>，</w:t>
+      </w:r>
+      <w:proofErr w:type="gramStart"/>
+      <w:r>
+        <w:rPr>
+          <w:rFonts w:ascii="微软雅黑" w:eastAsia="微软雅黑" w:hAnsi="微软雅黑" w:hint="eastAsia"/>
+          <w:szCs w:val="21"/>
+        </w:rPr>
+        <w:t>极</w:t>
+      </w:r>
+      <w:proofErr w:type="gramEnd"/>
+      <w:r>
+        <w:rPr>
+          <w:rFonts w:ascii="微软雅黑" w:eastAsia="微软雅黑" w:hAnsi="微软雅黑" w:hint="eastAsia"/>
+          <w:szCs w:val="21"/>
+        </w:rPr>
+        <w:t>客学院是我最常去的视频教学网站）</w:t>
       </w:r>
       <w:r>
         <w:rPr>
@@ -1144,9 +1499,9 @@
       </w:r>
     </w:p>
     <w:sectPr>
-      <w:headerReference w:type="even" r:id="rId8"/>
-      <w:headerReference w:type="default" r:id="rId9"/>
-      <w:headerReference w:type="first" r:id="rId10"/>
+      <w:headerReference w:type="even" r:id="rId9"/>
+      <w:headerReference w:type="default" r:id="rId10"/>
+      <w:headerReference w:type="first" r:id="rId11"/>
       <w:pgSz w:w="11906" w:h="16838"/>
       <w:pgMar w:top="1440" w:right="1800" w:bottom="1440" w:left="1800" w:header="851" w:footer="992" w:gutter="0"/>
       <w:cols w:space="425"/>
@@ -2108,7 +2463,7 @@
 </file>
 
 <file path=customXml/itemProps1.xml><?xml version="1.0" encoding="utf-8"?>
-<ds:datastoreItem xmlns:ds="http://schemas.openxmlformats.org/officeDocument/2006/customXml" ds:itemID="{9F00F97D-F62F-4610-9DC1-5B3B99F04BAA}">
+<ds:datastoreItem xmlns:ds="http://schemas.openxmlformats.org/officeDocument/2006/customXml" ds:itemID="{2D9B1C79-910B-4B0F-AEEF-BE2D7C52A708}">
   <ds:schemaRefs>
     <ds:schemaRef ds:uri="http://schemas.openxmlformats.org/officeDocument/2006/bibliography"/>
   </ds:schemaRefs>

</xml_diff>